<commit_message>
adding module 3 qustions
</commit_message>
<xml_diff>
--- a/Phase_2/Module_3/Module_3_questions.docx
+++ b/Phase_2/Module_3/Module_3_questions.docx
@@ -19,51 +19,47 @@
           <w:sz w:val="32"/>
           <w:szCs w:val="32"/>
         </w:rPr>
-        <w:t>Module 3 questions</w:t>
-      </w:r>
-    </w:p>
-    <w:p>
-      <w:pPr>
-        <w:jc w:val="center"/>
+        <w:t>Module 1 questions</w:t>
+      </w:r>
+    </w:p>
+    <w:p>
+      <w:pPr>
+        <w:ind w:left="2160" w:firstLine="720"/>
         <w:rPr>
           <w:b/>
           <w:bCs/>
+          <w:kern w:val="0"/>
           <w:sz w:val="32"/>
           <w:szCs w:val="32"/>
+          <w14:ligatures w14:val="none"/>
         </w:rPr>
       </w:pPr>
       <w:r>
         <w:rPr>
           <w:b/>
           <w:bCs/>
+          <w:kern w:val="0"/>
           <w:sz w:val="32"/>
           <w:szCs w:val="32"/>
+          <w14:ligatures w14:val="none"/>
         </w:rPr>
         <w:t>Interview and questionnaire.</w:t>
       </w:r>
     </w:p>
     <w:p>
       <w:pPr>
-        <w:jc w:val="center"/>
         <w:rPr>
           <w:b/>
           <w:bCs/>
+          <w:kern w:val="0"/>
           <w:sz w:val="32"/>
           <w:szCs w:val="32"/>
-        </w:rPr>
-      </w:pPr>
-    </w:p>
-    <w:p>
-      <w:pPr>
-        <w:jc w:val="center"/>
-        <w:rPr>
-          <w:b/>
-          <w:bCs/>
-          <w:sz w:val="32"/>
-          <w:szCs w:val="32"/>
-        </w:rPr>
-      </w:pPr>
-    </w:p>
+          <w14:ligatures w14:val="none"/>
+        </w:rPr>
+      </w:pPr>
+    </w:p>
+    <w:p/>
+    <w:p/>
     <w:p>
       <w:pPr>
         <w:rPr>
@@ -83,326 +79,338 @@
         <w:t>Interview questions:</w:t>
       </w:r>
     </w:p>
-    <w:p>
-      <w:pPr>
-        <w:rPr>
-          <w:sz w:val="24"/>
-          <w:szCs w:val="24"/>
-        </w:rPr>
-      </w:pPr>
-      <w:r>
+    <w:p/>
+    <w:p>
+      <w:pPr>
+        <w:rPr>
+          <w:sz w:val="24"/>
+          <w:szCs w:val="24"/>
+        </w:rPr>
+      </w:pPr>
+      <w:r>
+        <w:rPr>
+          <w:sz w:val="24"/>
+          <w:szCs w:val="24"/>
+        </w:rPr>
+        <w:t>1-</w:t>
+      </w:r>
+      <w:r>
+        <w:rPr>
+          <w:sz w:val="24"/>
+          <w:szCs w:val="24"/>
+        </w:rPr>
+        <w:t>Do you find any problems in managing existing student data?</w:t>
+      </w:r>
+    </w:p>
+    <w:p>
+      <w:pPr>
+        <w:rPr>
+          <w:sz w:val="24"/>
+          <w:szCs w:val="24"/>
+        </w:rPr>
+      </w:pPr>
+      <w:r>
+        <w:rPr>
+          <w:sz w:val="24"/>
+          <w:szCs w:val="24"/>
+        </w:rPr>
+        <w:t>2-</w:t>
+      </w:r>
+      <w:r>
+        <w:rPr>
+          <w:sz w:val="24"/>
+          <w:szCs w:val="24"/>
+        </w:rPr>
+        <w:t>Do you have any new ideas with the current used application for registering data?</w:t>
+      </w:r>
+    </w:p>
+    <w:p>
+      <w:pPr>
+        <w:rPr>
+          <w:sz w:val="24"/>
+          <w:szCs w:val="24"/>
+        </w:rPr>
+      </w:pPr>
+      <w:r>
+        <w:rPr>
+          <w:sz w:val="24"/>
+          <w:szCs w:val="24"/>
+        </w:rPr>
+        <w:t>3-</w:t>
+      </w:r>
+      <w:r>
+        <w:rPr>
+          <w:sz w:val="24"/>
+          <w:szCs w:val="24"/>
+        </w:rPr>
+        <w:t xml:space="preserve">Do you prefer this </w:t>
+      </w:r>
+      <w:r>
+        <w:rPr>
+          <w:sz w:val="24"/>
+          <w:szCs w:val="24"/>
+        </w:rPr>
+        <w:t>system,</w:t>
+      </w:r>
+      <w:r>
+        <w:rPr>
+          <w:sz w:val="24"/>
+          <w:szCs w:val="24"/>
+        </w:rPr>
+        <w:t xml:space="preserve"> or do you want change? Explain?</w:t>
+      </w:r>
+    </w:p>
+    <w:p>
+      <w:pPr>
+        <w:rPr>
+          <w:sz w:val="24"/>
+          <w:szCs w:val="24"/>
+        </w:rPr>
+      </w:pPr>
+      <w:r>
+        <w:rPr>
+          <w:sz w:val="24"/>
+          <w:szCs w:val="24"/>
+        </w:rPr>
+        <w:t>4-</w:t>
+      </w:r>
+      <w:r>
+        <w:rPr>
+          <w:sz w:val="24"/>
+          <w:szCs w:val="24"/>
+        </w:rPr>
+        <w:t>How do you communicate with your coworkers in the same facilities?</w:t>
+      </w:r>
+    </w:p>
+    <w:p>
+      <w:pPr>
+        <w:rPr>
+          <w:sz w:val="24"/>
+          <w:szCs w:val="24"/>
+        </w:rPr>
+      </w:pPr>
+      <w:r>
+        <w:rPr>
+          <w:sz w:val="24"/>
+          <w:szCs w:val="24"/>
+        </w:rPr>
+        <w:t>5-</w:t>
+      </w:r>
+      <w:r>
+        <w:rPr>
+          <w:sz w:val="24"/>
+          <w:szCs w:val="24"/>
+        </w:rPr>
+        <w:t>How do you communicate with the students?</w:t>
+      </w:r>
+    </w:p>
+    <w:p>
+      <w:pPr>
+        <w:rPr>
+          <w:sz w:val="24"/>
+          <w:szCs w:val="24"/>
+        </w:rPr>
+      </w:pPr>
+      <w:r>
+        <w:rPr>
+          <w:sz w:val="24"/>
+          <w:szCs w:val="24"/>
+        </w:rPr>
+        <w:t>6-</w:t>
+      </w:r>
+      <w:r>
+        <w:rPr>
+          <w:sz w:val="24"/>
+          <w:szCs w:val="24"/>
+        </w:rPr>
+        <w:t>How do you manage your current database</w:t>
+      </w:r>
+    </w:p>
+    <w:p>
+      <w:pPr>
+        <w:rPr>
+          <w:sz w:val="24"/>
+          <w:szCs w:val="24"/>
+        </w:rPr>
+      </w:pPr>
+      <w:r>
+        <w:rPr>
+          <w:sz w:val="24"/>
+          <w:szCs w:val="24"/>
+        </w:rPr>
+        <w:t>7- Have you ever faced problems with communication with workers/students?</w:t>
+      </w:r>
+    </w:p>
+    <w:p>
+      <w:pPr>
+        <w:rPr>
+          <w:sz w:val="24"/>
+          <w:szCs w:val="24"/>
+        </w:rPr>
+      </w:pPr>
+      <w:r>
+        <w:rPr>
+          <w:sz w:val="24"/>
+          <w:szCs w:val="24"/>
+        </w:rPr>
+        <w:t>8-How do you deal with Urgent Info that needs to be sent right away?</w:t>
+      </w:r>
+    </w:p>
+    <w:p>
+      <w:pPr>
+        <w:rPr>
+          <w:sz w:val="24"/>
+          <w:szCs w:val="24"/>
+        </w:rPr>
+      </w:pPr>
+    </w:p>
+    <w:p>
+      <w:pPr>
+        <w:rPr>
+          <w:sz w:val="24"/>
+          <w:szCs w:val="24"/>
+        </w:rPr>
+      </w:pPr>
+    </w:p>
+    <w:p>
+      <w:pPr>
         <w:rPr>
           <w:b/>
           <w:bCs/>
           <w:sz w:val="28"/>
           <w:szCs w:val="28"/>
         </w:rPr>
-        <w:tab/>
-      </w:r>
-      <w:r>
-        <w:rPr>
-          <w:sz w:val="24"/>
-          <w:szCs w:val="24"/>
-        </w:rPr>
-        <w:t>base on the background materials on student management module we came with these questions:</w:t>
-      </w:r>
-    </w:p>
-    <w:p>
-      <w:pPr>
-        <w:pStyle w:val="ListParagraph"/>
-        <w:numPr>
-          <w:ilvl w:val="0"/>
-          <w:numId w:val="1"/>
-        </w:numPr>
-        <w:rPr>
-          <w:sz w:val="24"/>
-          <w:szCs w:val="24"/>
-        </w:rPr>
-      </w:pPr>
-      <w:r>
-        <w:rPr>
-          <w:sz w:val="24"/>
-          <w:szCs w:val="24"/>
-        </w:rPr>
-        <w:t xml:space="preserve">Can you tell me about the </w:t>
-      </w:r>
-      <w:r>
-        <w:rPr>
-          <w:sz w:val="24"/>
-          <w:szCs w:val="24"/>
-        </w:rPr>
-        <w:t>issues in the functions that are completed by administrator?</w:t>
-      </w:r>
-    </w:p>
-    <w:p>
-      <w:pPr>
-        <w:pStyle w:val="ListParagraph"/>
-        <w:numPr>
-          <w:ilvl w:val="0"/>
-          <w:numId w:val="1"/>
-        </w:numPr>
-        <w:rPr>
-          <w:sz w:val="24"/>
-          <w:szCs w:val="24"/>
-        </w:rPr>
-      </w:pPr>
-      <w:r>
-        <w:rPr>
-          <w:sz w:val="24"/>
-          <w:szCs w:val="24"/>
-        </w:rPr>
-        <w:t>Can you describe how every function is completed?</w:t>
-      </w:r>
-    </w:p>
-    <w:p>
-      <w:pPr>
-        <w:pStyle w:val="ListParagraph"/>
-        <w:numPr>
-          <w:ilvl w:val="0"/>
-          <w:numId w:val="1"/>
-        </w:numPr>
-        <w:rPr>
-          <w:sz w:val="24"/>
-          <w:szCs w:val="24"/>
-        </w:rPr>
-      </w:pPr>
-      <w:r>
-        <w:rPr>
-          <w:sz w:val="24"/>
-          <w:szCs w:val="24"/>
-        </w:rPr>
-        <w:t xml:space="preserve">Can you tell me about the issues in the functions that are completed by </w:t>
-      </w:r>
-      <w:r>
-        <w:rPr>
-          <w:sz w:val="24"/>
-          <w:szCs w:val="24"/>
-        </w:rPr>
-        <w:t>Student</w:t>
-      </w:r>
-      <w:r>
-        <w:rPr>
-          <w:sz w:val="24"/>
-          <w:szCs w:val="24"/>
-        </w:rPr>
-        <w:t>?</w:t>
-      </w:r>
-    </w:p>
-    <w:p>
-      <w:pPr>
-        <w:pStyle w:val="ListParagraph"/>
-        <w:numPr>
-          <w:ilvl w:val="0"/>
-          <w:numId w:val="1"/>
-        </w:numPr>
-        <w:rPr>
-          <w:sz w:val="24"/>
-          <w:szCs w:val="24"/>
-        </w:rPr>
-      </w:pPr>
-      <w:r>
-        <w:rPr>
-          <w:sz w:val="24"/>
-          <w:szCs w:val="24"/>
-        </w:rPr>
-        <w:t>Can you describe how every function is completed?</w:t>
-      </w:r>
-    </w:p>
-    <w:p>
-      <w:pPr>
-        <w:pStyle w:val="ListParagraph"/>
-        <w:numPr>
-          <w:ilvl w:val="0"/>
-          <w:numId w:val="1"/>
-        </w:numPr>
-        <w:rPr>
-          <w:sz w:val="24"/>
-          <w:szCs w:val="24"/>
-        </w:rPr>
-      </w:pPr>
-      <w:r>
-        <w:rPr>
-          <w:sz w:val="24"/>
-          <w:szCs w:val="24"/>
-        </w:rPr>
-        <w:t>Based</w:t>
-      </w:r>
-      <w:r>
-        <w:rPr>
-          <w:sz w:val="24"/>
-          <w:szCs w:val="24"/>
-        </w:rPr>
-        <w:t xml:space="preserve"> on your opinion </w:t>
-      </w:r>
-      <w:r>
-        <w:rPr>
-          <w:sz w:val="24"/>
-          <w:szCs w:val="24"/>
-        </w:rPr>
-        <w:t xml:space="preserve">Do you think </w:t>
-      </w:r>
-      <w:r>
-        <w:rPr>
-          <w:sz w:val="24"/>
-          <w:szCs w:val="24"/>
-        </w:rPr>
-        <w:t xml:space="preserve">the development of </w:t>
-      </w:r>
-      <w:r>
-        <w:rPr>
-          <w:sz w:val="24"/>
-          <w:szCs w:val="24"/>
-        </w:rPr>
-        <w:t>a new</w:t>
-      </w:r>
-      <w:r>
-        <w:rPr>
-          <w:sz w:val="24"/>
-          <w:szCs w:val="24"/>
-        </w:rPr>
-        <w:t xml:space="preserve"> system </w:t>
-      </w:r>
-      <w:r>
-        <w:rPr>
-          <w:sz w:val="24"/>
-          <w:szCs w:val="24"/>
-        </w:rPr>
-        <w:t xml:space="preserve">will </w:t>
-      </w:r>
-      <w:r>
-        <w:rPr>
-          <w:sz w:val="24"/>
-          <w:szCs w:val="24"/>
-        </w:rPr>
-        <w:t>improve the current system?</w:t>
-      </w:r>
-    </w:p>
-    <w:p>
-      <w:pPr>
-        <w:pStyle w:val="ListParagraph"/>
-        <w:numPr>
-          <w:ilvl w:val="0"/>
-          <w:numId w:val="1"/>
-        </w:numPr>
-        <w:rPr>
-          <w:sz w:val="24"/>
-          <w:szCs w:val="24"/>
-        </w:rPr>
-      </w:pPr>
-      <w:r>
-        <w:rPr>
-          <w:sz w:val="24"/>
-          <w:szCs w:val="24"/>
-        </w:rPr>
-        <w:t>Are the other workers satisfied with the current system?</w:t>
-      </w:r>
-    </w:p>
-    <w:p>
-      <w:pPr>
-        <w:pStyle w:val="ListParagraph"/>
-        <w:numPr>
-          <w:ilvl w:val="0"/>
-          <w:numId w:val="1"/>
-        </w:numPr>
-        <w:rPr>
-          <w:sz w:val="24"/>
-          <w:szCs w:val="24"/>
-        </w:rPr>
-      </w:pPr>
-      <w:r>
-        <w:rPr>
-          <w:sz w:val="24"/>
-          <w:szCs w:val="24"/>
-        </w:rPr>
-        <w:t>Will the other workers accept a new system?</w:t>
-      </w:r>
-    </w:p>
-    <w:p>
-      <w:pPr>
-        <w:pStyle w:val="ListParagraph"/>
-        <w:numPr>
-          <w:ilvl w:val="0"/>
-          <w:numId w:val="1"/>
-        </w:numPr>
-        <w:rPr>
-          <w:sz w:val="24"/>
-          <w:szCs w:val="24"/>
-        </w:rPr>
-      </w:pPr>
-      <w:r>
-        <w:rPr>
-          <w:sz w:val="24"/>
-          <w:szCs w:val="24"/>
-        </w:rPr>
-        <w:t>Is there anything else you would like to add?</w:t>
-      </w:r>
-    </w:p>
-    <w:p>
-      <w:pPr>
+      </w:pPr>
+      <w:r>
         <w:rPr>
           <w:b/>
           <w:bCs/>
           <w:sz w:val="28"/>
           <w:szCs w:val="28"/>
         </w:rPr>
-      </w:pPr>
-      <w:r>
-        <w:rPr>
-          <w:b/>
-          <w:bCs/>
-          <w:sz w:val="28"/>
-          <w:szCs w:val="28"/>
-        </w:rPr>
         <w:t>Questionnaire questions:</w:t>
       </w:r>
     </w:p>
     <w:p>
       <w:pPr>
-        <w:pStyle w:val="ListParagraph"/>
-        <w:numPr>
-          <w:ilvl w:val="0"/>
-          <w:numId w:val="2"/>
-        </w:numPr>
-      </w:pPr>
-      <w:r>
-        <w:t xml:space="preserve">On a scale 1 to 5 how are you satisfied with the current student management </w:t>
-      </w:r>
-      <w:r>
-        <w:t>system?</w:t>
-      </w:r>
-    </w:p>
-    <w:p>
-      <w:pPr>
-        <w:pStyle w:val="ListParagraph"/>
-        <w:numPr>
-          <w:ilvl w:val="0"/>
-          <w:numId w:val="2"/>
-        </w:numPr>
-      </w:pPr>
-      <w:r>
-        <w:t xml:space="preserve">If not satisfied with the current pls write </w:t>
-      </w:r>
-      <w:r>
-        <w:t>down,</w:t>
-      </w:r>
-      <w:r>
-        <w:t xml:space="preserve"> why aren’t you satisfied with the current student management system?</w:t>
-      </w:r>
-    </w:p>
-    <w:p>
-      <w:pPr>
-        <w:pStyle w:val="ListParagraph"/>
-        <w:numPr>
-          <w:ilvl w:val="0"/>
-          <w:numId w:val="2"/>
-        </w:numPr>
-      </w:pPr>
-      <w:r>
-        <w:t>Can you write down the kinds of improvements you would like in the new system?</w:t>
-      </w:r>
-    </w:p>
-    <w:p/>
-    <w:p/>
+        <w:rPr>
+          <w:sz w:val="24"/>
+          <w:szCs w:val="24"/>
+        </w:rPr>
+      </w:pPr>
+    </w:p>
+    <w:p>
+      <w:pPr>
+        <w:rPr>
+          <w:sz w:val="24"/>
+          <w:szCs w:val="24"/>
+        </w:rPr>
+      </w:pPr>
+      <w:r>
+        <w:rPr>
+          <w:sz w:val="24"/>
+          <w:szCs w:val="24"/>
+        </w:rPr>
+        <w:t>1-How satisfied are you with the current database management system?</w:t>
+      </w:r>
+    </w:p>
+    <w:p>
+      <w:pPr>
+        <w:rPr>
+          <w:sz w:val="24"/>
+          <w:szCs w:val="24"/>
+        </w:rPr>
+      </w:pPr>
+      <w:r>
+        <w:rPr>
+          <w:sz w:val="24"/>
+          <w:szCs w:val="24"/>
+        </w:rPr>
+        <w:t>2-On a scale from 1 to 10 How do you rate communication with your coworkers/students?</w:t>
+      </w:r>
+    </w:p>
+    <w:p>
+      <w:pPr>
+        <w:rPr>
+          <w:sz w:val="24"/>
+          <w:szCs w:val="24"/>
+        </w:rPr>
+      </w:pPr>
+      <w:r>
+        <w:rPr>
+          <w:sz w:val="24"/>
+          <w:szCs w:val="24"/>
+        </w:rPr>
+        <w:t>3-if not satisfied explain why?</w:t>
+      </w:r>
+    </w:p>
+    <w:p>
+      <w:pPr>
+        <w:rPr>
+          <w:sz w:val="24"/>
+          <w:szCs w:val="24"/>
+        </w:rPr>
+      </w:pPr>
+      <w:r>
+        <w:rPr>
+          <w:sz w:val="24"/>
+          <w:szCs w:val="24"/>
+        </w:rPr>
+        <w:t>4-what do you think about the current communication system?</w:t>
+      </w:r>
+    </w:p>
+    <w:p>
+      <w:pPr>
+        <w:rPr>
+          <w:sz w:val="24"/>
+          <w:szCs w:val="24"/>
+        </w:rPr>
+      </w:pPr>
+      <w:r>
+        <w:rPr>
+          <w:sz w:val="24"/>
+          <w:szCs w:val="24"/>
+        </w:rPr>
+        <w:t>5-do you have new ideas for managing data?</w:t>
+      </w:r>
+    </w:p>
+    <w:p>
+      <w:pPr>
+        <w:rPr>
+          <w:sz w:val="24"/>
+          <w:szCs w:val="24"/>
+        </w:rPr>
+      </w:pPr>
+      <w:r>
+        <w:rPr>
+          <w:sz w:val="24"/>
+          <w:szCs w:val="24"/>
+        </w:rPr>
+        <w:t>6-Have you ever faced a problem when you needed to send urgent data?</w:t>
+      </w:r>
+    </w:p>
+    <w:p>
+      <w:pPr>
+        <w:rPr>
+          <w:sz w:val="24"/>
+          <w:szCs w:val="24"/>
+        </w:rPr>
+      </w:pPr>
+      <w:r>
+        <w:rPr>
+          <w:sz w:val="24"/>
+          <w:szCs w:val="24"/>
+        </w:rPr>
+        <w:t>7-</w:t>
+      </w:r>
+      <w:r>
+        <w:rPr>
+          <w:sz w:val="24"/>
+          <w:szCs w:val="24"/>
+        </w:rPr>
+        <w:t>Do you have new ideas you want to add to the Application?</w:t>
+      </w:r>
+    </w:p>
     <w:sectPr>
       <w:pgSz w:w="12240" w:h="15840"/>
       <w:pgMar w:top="1440" w:right="1440" w:bottom="1440" w:left="1440" w:header="720" w:footer="720" w:gutter="0"/>
@@ -411,195 +419,6 @@
     </w:sectPr>
   </w:body>
 </w:document>
-</file>
-
-<file path=word/numbering.xml><?xml version="1.0" encoding="utf-8"?>
-<w:numbering xmlns:wpc="http://schemas.microsoft.com/office/word/2010/wordprocessingCanvas" xmlns:cx="http://schemas.microsoft.com/office/drawing/2014/chartex" xmlns:cx1="http://schemas.microsoft.com/office/drawing/2015/9/8/chartex" xmlns:cx2="http://schemas.microsoft.com/office/drawing/2015/10/21/chartex" xmlns:cx3="http://schemas.microsoft.com/office/drawing/2016/5/9/chartex" xmlns:cx4="http://schemas.microsoft.com/office/drawing/2016/5/10/chartex" xmlns:cx5="http://schemas.microsoft.com/office/drawing/2016/5/11/chartex" xmlns:cx6="http://schemas.microsoft.com/office/drawing/2016/5/12/chartex" xmlns:cx7="http://schemas.microsoft.com/office/drawing/2016/5/13/chartex" xmlns:cx8="http://schemas.microsoft.com/office/drawing/2016/5/14/chartex" xmlns:mc="http://schemas.openxmlformats.org/markup-compatibility/2006" xmlns:aink="http://schemas.microsoft.com/office/drawing/2016/ink" xmlns:am3d="http://schemas.microsoft.com/office/drawing/2017/model3d" xmlns:o="urn:schemas-microsoft-com:office:office" xmlns:oel="http://schemas.microsoft.com/office/2019/extlst" xmlns:r="http://schemas.openxmlformats.org/officeDocument/2006/relationships" xmlns:m="http://schemas.openxmlformats.org/officeDocument/2006/math" xmlns:v="urn:schemas-microsoft-com:vml" xmlns:wp14="http://schemas.microsoft.com/office/word/2010/wordprocessingDrawing" xmlns:wp="http://schemas.openxmlformats.org/drawingml/2006/wordprocessingDrawing" xmlns:w10="urn:schemas-microsoft-com:office:word" xmlns:w="http://schemas.openxmlformats.org/wordprocessingml/2006/main" xmlns:w14="http://schemas.microsoft.com/office/word/2010/wordml" xmlns:w15="http://schemas.microsoft.com/office/word/2012/wordml" xmlns:w16cex="http://schemas.microsoft.com/office/word/2018/wordml/cex" xmlns:w16cid="http://schemas.microsoft.com/office/word/2016/wordml/cid" xmlns:w16="http://schemas.microsoft.com/office/word/2018/wordml" xmlns:w16du="http://schemas.microsoft.com/office/word/2023/wordml/word16du" xmlns:w16sdtdh="http://schemas.microsoft.com/office/word/2020/wordml/sdtdatahash" xmlns:w16se="http://schemas.microsoft.com/office/word/2015/wordml/symex" xmlns:wpg="http://schemas.microsoft.com/office/word/2010/wordprocessingGroup" xmlns:wpi="http://schemas.microsoft.com/office/word/2010/wordprocessingInk" xmlns:wne="http://schemas.microsoft.com/office/word/2006/wordml" xmlns:wps="http://schemas.microsoft.com/office/word/2010/wordprocessingShape" mc:Ignorable="w14 w15 w16se w16cid w16 w16cex w16sdtdh w16du wp14">
-  <w:abstractNum w:abstractNumId="0" w15:restartNumberingAfterBreak="0">
-    <w:nsid w:val="6C293F22"/>
-    <w:multiLevelType w:val="hybridMultilevel"/>
-    <w:tmpl w:val="27D2F3D0"/>
-    <w:lvl w:ilvl="0" w:tplc="F992E566">
-      <w:start w:val="1"/>
-      <w:numFmt w:val="decimal"/>
-      <w:lvlText w:val="%1."/>
-      <w:lvlJc w:val="left"/>
-      <w:pPr>
-        <w:ind w:left="1080" w:hanging="360"/>
-      </w:pPr>
-      <w:rPr>
-        <w:rFonts w:hint="default"/>
-      </w:rPr>
-    </w:lvl>
-    <w:lvl w:ilvl="1" w:tplc="04090019" w:tentative="1">
-      <w:start w:val="1"/>
-      <w:numFmt w:val="lowerLetter"/>
-      <w:lvlText w:val="%2."/>
-      <w:lvlJc w:val="left"/>
-      <w:pPr>
-        <w:ind w:left="1800" w:hanging="360"/>
-      </w:pPr>
-    </w:lvl>
-    <w:lvl w:ilvl="2" w:tplc="0409001B" w:tentative="1">
-      <w:start w:val="1"/>
-      <w:numFmt w:val="lowerRoman"/>
-      <w:lvlText w:val="%3."/>
-      <w:lvlJc w:val="right"/>
-      <w:pPr>
-        <w:ind w:left="2520" w:hanging="180"/>
-      </w:pPr>
-    </w:lvl>
-    <w:lvl w:ilvl="3" w:tplc="0409000F" w:tentative="1">
-      <w:start w:val="1"/>
-      <w:numFmt w:val="decimal"/>
-      <w:lvlText w:val="%4."/>
-      <w:lvlJc w:val="left"/>
-      <w:pPr>
-        <w:ind w:left="3240" w:hanging="360"/>
-      </w:pPr>
-    </w:lvl>
-    <w:lvl w:ilvl="4" w:tplc="04090019" w:tentative="1">
-      <w:start w:val="1"/>
-      <w:numFmt w:val="lowerLetter"/>
-      <w:lvlText w:val="%5."/>
-      <w:lvlJc w:val="left"/>
-      <w:pPr>
-        <w:ind w:left="3960" w:hanging="360"/>
-      </w:pPr>
-    </w:lvl>
-    <w:lvl w:ilvl="5" w:tplc="0409001B" w:tentative="1">
-      <w:start w:val="1"/>
-      <w:numFmt w:val="lowerRoman"/>
-      <w:lvlText w:val="%6."/>
-      <w:lvlJc w:val="right"/>
-      <w:pPr>
-        <w:ind w:left="4680" w:hanging="180"/>
-      </w:pPr>
-    </w:lvl>
-    <w:lvl w:ilvl="6" w:tplc="0409000F" w:tentative="1">
-      <w:start w:val="1"/>
-      <w:numFmt w:val="decimal"/>
-      <w:lvlText w:val="%7."/>
-      <w:lvlJc w:val="left"/>
-      <w:pPr>
-        <w:ind w:left="5400" w:hanging="360"/>
-      </w:pPr>
-    </w:lvl>
-    <w:lvl w:ilvl="7" w:tplc="04090019" w:tentative="1">
-      <w:start w:val="1"/>
-      <w:numFmt w:val="lowerLetter"/>
-      <w:lvlText w:val="%8."/>
-      <w:lvlJc w:val="left"/>
-      <w:pPr>
-        <w:ind w:left="6120" w:hanging="360"/>
-      </w:pPr>
-    </w:lvl>
-    <w:lvl w:ilvl="8" w:tplc="0409001B" w:tentative="1">
-      <w:start w:val="1"/>
-      <w:numFmt w:val="lowerRoman"/>
-      <w:lvlText w:val="%9."/>
-      <w:lvlJc w:val="right"/>
-      <w:pPr>
-        <w:ind w:left="6840" w:hanging="180"/>
-      </w:pPr>
-    </w:lvl>
-  </w:abstractNum>
-  <w:abstractNum w:abstractNumId="1" w15:restartNumberingAfterBreak="0">
-    <w:nsid w:val="71E24304"/>
-    <w:multiLevelType w:val="hybridMultilevel"/>
-    <w:tmpl w:val="81CE3172"/>
-    <w:lvl w:ilvl="0" w:tplc="6BDAFF16">
-      <w:start w:val="1"/>
-      <w:numFmt w:val="decimal"/>
-      <w:lvlText w:val="%1."/>
-      <w:lvlJc w:val="left"/>
-      <w:pPr>
-        <w:ind w:left="1080" w:hanging="360"/>
-      </w:pPr>
-      <w:rPr>
-        <w:rFonts w:hint="default"/>
-      </w:rPr>
-    </w:lvl>
-    <w:lvl w:ilvl="1" w:tplc="04090019" w:tentative="1">
-      <w:start w:val="1"/>
-      <w:numFmt w:val="lowerLetter"/>
-      <w:lvlText w:val="%2."/>
-      <w:lvlJc w:val="left"/>
-      <w:pPr>
-        <w:ind w:left="1800" w:hanging="360"/>
-      </w:pPr>
-    </w:lvl>
-    <w:lvl w:ilvl="2" w:tplc="0409001B" w:tentative="1">
-      <w:start w:val="1"/>
-      <w:numFmt w:val="lowerRoman"/>
-      <w:lvlText w:val="%3."/>
-      <w:lvlJc w:val="right"/>
-      <w:pPr>
-        <w:ind w:left="2520" w:hanging="180"/>
-      </w:pPr>
-    </w:lvl>
-    <w:lvl w:ilvl="3" w:tplc="0409000F" w:tentative="1">
-      <w:start w:val="1"/>
-      <w:numFmt w:val="decimal"/>
-      <w:lvlText w:val="%4."/>
-      <w:lvlJc w:val="left"/>
-      <w:pPr>
-        <w:ind w:left="3240" w:hanging="360"/>
-      </w:pPr>
-    </w:lvl>
-    <w:lvl w:ilvl="4" w:tplc="04090019" w:tentative="1">
-      <w:start w:val="1"/>
-      <w:numFmt w:val="lowerLetter"/>
-      <w:lvlText w:val="%5."/>
-      <w:lvlJc w:val="left"/>
-      <w:pPr>
-        <w:ind w:left="3960" w:hanging="360"/>
-      </w:pPr>
-    </w:lvl>
-    <w:lvl w:ilvl="5" w:tplc="0409001B" w:tentative="1">
-      <w:start w:val="1"/>
-      <w:numFmt w:val="lowerRoman"/>
-      <w:lvlText w:val="%6."/>
-      <w:lvlJc w:val="right"/>
-      <w:pPr>
-        <w:ind w:left="4680" w:hanging="180"/>
-      </w:pPr>
-    </w:lvl>
-    <w:lvl w:ilvl="6" w:tplc="0409000F" w:tentative="1">
-      <w:start w:val="1"/>
-      <w:numFmt w:val="decimal"/>
-      <w:lvlText w:val="%7."/>
-      <w:lvlJc w:val="left"/>
-      <w:pPr>
-        <w:ind w:left="5400" w:hanging="360"/>
-      </w:pPr>
-    </w:lvl>
-    <w:lvl w:ilvl="7" w:tplc="04090019" w:tentative="1">
-      <w:start w:val="1"/>
-      <w:numFmt w:val="lowerLetter"/>
-      <w:lvlText w:val="%8."/>
-      <w:lvlJc w:val="left"/>
-      <w:pPr>
-        <w:ind w:left="6120" w:hanging="360"/>
-      </w:pPr>
-    </w:lvl>
-    <w:lvl w:ilvl="8" w:tplc="0409001B" w:tentative="1">
-      <w:start w:val="1"/>
-      <w:numFmt w:val="lowerRoman"/>
-      <w:lvlText w:val="%9."/>
-      <w:lvlJc w:val="right"/>
-      <w:pPr>
-        <w:ind w:left="6840" w:hanging="180"/>
-      </w:pPr>
-    </w:lvl>
-  </w:abstractNum>
-  <w:num w:numId="1" w16cid:durableId="950011705">
-    <w:abstractNumId w:val="1"/>
-  </w:num>
-  <w:num w:numId="2" w16cid:durableId="1002242347">
-    <w:abstractNumId w:val="0"/>
-  </w:num>
-</w:numbering>
 </file>
 
 <file path=word/styles.xml><?xml version="1.0" encoding="utf-8"?>
@@ -1002,7 +821,10 @@
   <w:style w:type="paragraph" w:default="1" w:styleId="Normal">
     <w:name w:val="Normal"/>
     <w:qFormat/>
-    <w:rsid w:val="0036396C"/>
+    <w:rsid w:val="001726DB"/>
+    <w:pPr>
+      <w:spacing w:line="256" w:lineRule="auto"/>
+    </w:pPr>
   </w:style>
   <w:style w:type="paragraph" w:styleId="Heading1">
     <w:name w:val="heading 1"/>
@@ -1011,11 +833,11 @@
     <w:link w:val="Heading1Char"/>
     <w:uiPriority w:val="9"/>
     <w:qFormat/>
-    <w:rsid w:val="000D5980"/>
+    <w:rsid w:val="001726DB"/>
     <w:pPr>
       <w:keepNext/>
       <w:keepLines/>
-      <w:spacing w:before="360" w:after="80"/>
+      <w:spacing w:before="360" w:after="80" w:line="259" w:lineRule="auto"/>
       <w:outlineLvl w:val="0"/>
     </w:pPr>
     <w:rPr>
@@ -1034,11 +856,11 @@
     <w:semiHidden/>
     <w:unhideWhenUsed/>
     <w:qFormat/>
-    <w:rsid w:val="000D5980"/>
+    <w:rsid w:val="001726DB"/>
     <w:pPr>
       <w:keepNext/>
       <w:keepLines/>
-      <w:spacing w:before="160" w:after="80"/>
+      <w:spacing w:before="160" w:after="80" w:line="259" w:lineRule="auto"/>
       <w:outlineLvl w:val="1"/>
     </w:pPr>
     <w:rPr>
@@ -1057,11 +879,11 @@
     <w:semiHidden/>
     <w:unhideWhenUsed/>
     <w:qFormat/>
-    <w:rsid w:val="000D5980"/>
+    <w:rsid w:val="001726DB"/>
     <w:pPr>
       <w:keepNext/>
       <w:keepLines/>
-      <w:spacing w:before="160" w:after="80"/>
+      <w:spacing w:before="160" w:after="80" w:line="259" w:lineRule="auto"/>
       <w:outlineLvl w:val="2"/>
     </w:pPr>
     <w:rPr>
@@ -1080,11 +902,11 @@
     <w:semiHidden/>
     <w:unhideWhenUsed/>
     <w:qFormat/>
-    <w:rsid w:val="000D5980"/>
+    <w:rsid w:val="001726DB"/>
     <w:pPr>
       <w:keepNext/>
       <w:keepLines/>
-      <w:spacing w:before="80" w:after="40"/>
+      <w:spacing w:before="80" w:after="40" w:line="259" w:lineRule="auto"/>
       <w:outlineLvl w:val="3"/>
     </w:pPr>
     <w:rPr>
@@ -1103,11 +925,11 @@
     <w:semiHidden/>
     <w:unhideWhenUsed/>
     <w:qFormat/>
-    <w:rsid w:val="000D5980"/>
+    <w:rsid w:val="001726DB"/>
     <w:pPr>
       <w:keepNext/>
       <w:keepLines/>
-      <w:spacing w:before="80" w:after="40"/>
+      <w:spacing w:before="80" w:after="40" w:line="259" w:lineRule="auto"/>
       <w:outlineLvl w:val="4"/>
     </w:pPr>
     <w:rPr>
@@ -1124,11 +946,11 @@
     <w:semiHidden/>
     <w:unhideWhenUsed/>
     <w:qFormat/>
-    <w:rsid w:val="000D5980"/>
+    <w:rsid w:val="001726DB"/>
     <w:pPr>
       <w:keepNext/>
       <w:keepLines/>
-      <w:spacing w:before="40" w:after="0"/>
+      <w:spacing w:before="40" w:after="0" w:line="259" w:lineRule="auto"/>
       <w:outlineLvl w:val="5"/>
     </w:pPr>
     <w:rPr>
@@ -1147,11 +969,11 @@
     <w:semiHidden/>
     <w:unhideWhenUsed/>
     <w:qFormat/>
-    <w:rsid w:val="000D5980"/>
+    <w:rsid w:val="001726DB"/>
     <w:pPr>
       <w:keepNext/>
       <w:keepLines/>
-      <w:spacing w:before="40" w:after="0"/>
+      <w:spacing w:before="40" w:after="0" w:line="259" w:lineRule="auto"/>
       <w:outlineLvl w:val="6"/>
     </w:pPr>
     <w:rPr>
@@ -1168,11 +990,11 @@
     <w:semiHidden/>
     <w:unhideWhenUsed/>
     <w:qFormat/>
-    <w:rsid w:val="000D5980"/>
+    <w:rsid w:val="001726DB"/>
     <w:pPr>
       <w:keepNext/>
       <w:keepLines/>
-      <w:spacing w:after="0"/>
+      <w:spacing w:after="0" w:line="259" w:lineRule="auto"/>
       <w:outlineLvl w:val="7"/>
     </w:pPr>
     <w:rPr>
@@ -1191,11 +1013,11 @@
     <w:semiHidden/>
     <w:unhideWhenUsed/>
     <w:qFormat/>
-    <w:rsid w:val="000D5980"/>
+    <w:rsid w:val="001726DB"/>
     <w:pPr>
       <w:keepNext/>
       <w:keepLines/>
-      <w:spacing w:after="0"/>
+      <w:spacing w:after="0" w:line="259" w:lineRule="auto"/>
       <w:outlineLvl w:val="8"/>
     </w:pPr>
     <w:rPr>
@@ -1235,7 +1057,7 @@
     <w:basedOn w:val="DefaultParagraphFont"/>
     <w:link w:val="Heading1"/>
     <w:uiPriority w:val="9"/>
-    <w:rsid w:val="000D5980"/>
+    <w:rsid w:val="001726DB"/>
     <w:rPr>
       <w:rFonts w:asciiTheme="majorHAnsi" w:eastAsiaTheme="majorEastAsia" w:hAnsiTheme="majorHAnsi" w:cstheme="majorBidi"/>
       <w:color w:val="0F4761" w:themeColor="accent1" w:themeShade="BF"/>
@@ -1249,7 +1071,7 @@
     <w:link w:val="Heading2"/>
     <w:uiPriority w:val="9"/>
     <w:semiHidden/>
-    <w:rsid w:val="000D5980"/>
+    <w:rsid w:val="001726DB"/>
     <w:rPr>
       <w:rFonts w:asciiTheme="majorHAnsi" w:eastAsiaTheme="majorEastAsia" w:hAnsiTheme="majorHAnsi" w:cstheme="majorBidi"/>
       <w:color w:val="0F4761" w:themeColor="accent1" w:themeShade="BF"/>
@@ -1263,7 +1085,7 @@
     <w:link w:val="Heading3"/>
     <w:uiPriority w:val="9"/>
     <w:semiHidden/>
-    <w:rsid w:val="000D5980"/>
+    <w:rsid w:val="001726DB"/>
     <w:rPr>
       <w:rFonts w:eastAsiaTheme="majorEastAsia" w:cstheme="majorBidi"/>
       <w:color w:val="0F4761" w:themeColor="accent1" w:themeShade="BF"/>
@@ -1277,7 +1099,7 @@
     <w:link w:val="Heading4"/>
     <w:uiPriority w:val="9"/>
     <w:semiHidden/>
-    <w:rsid w:val="000D5980"/>
+    <w:rsid w:val="001726DB"/>
     <w:rPr>
       <w:rFonts w:eastAsiaTheme="majorEastAsia" w:cstheme="majorBidi"/>
       <w:i/>
@@ -1291,7 +1113,7 @@
     <w:link w:val="Heading5"/>
     <w:uiPriority w:val="9"/>
     <w:semiHidden/>
-    <w:rsid w:val="000D5980"/>
+    <w:rsid w:val="001726DB"/>
     <w:rPr>
       <w:rFonts w:eastAsiaTheme="majorEastAsia" w:cstheme="majorBidi"/>
       <w:color w:val="0F4761" w:themeColor="accent1" w:themeShade="BF"/>
@@ -1303,7 +1125,7 @@
     <w:link w:val="Heading6"/>
     <w:uiPriority w:val="9"/>
     <w:semiHidden/>
-    <w:rsid w:val="000D5980"/>
+    <w:rsid w:val="001726DB"/>
     <w:rPr>
       <w:rFonts w:eastAsiaTheme="majorEastAsia" w:cstheme="majorBidi"/>
       <w:i/>
@@ -1317,7 +1139,7 @@
     <w:link w:val="Heading7"/>
     <w:uiPriority w:val="9"/>
     <w:semiHidden/>
-    <w:rsid w:val="000D5980"/>
+    <w:rsid w:val="001726DB"/>
     <w:rPr>
       <w:rFonts w:eastAsiaTheme="majorEastAsia" w:cstheme="majorBidi"/>
       <w:color w:val="595959" w:themeColor="text1" w:themeTint="A6"/>
@@ -1329,7 +1151,7 @@
     <w:link w:val="Heading8"/>
     <w:uiPriority w:val="9"/>
     <w:semiHidden/>
-    <w:rsid w:val="000D5980"/>
+    <w:rsid w:val="001726DB"/>
     <w:rPr>
       <w:rFonts w:eastAsiaTheme="majorEastAsia" w:cstheme="majorBidi"/>
       <w:i/>
@@ -1343,7 +1165,7 @@
     <w:link w:val="Heading9"/>
     <w:uiPriority w:val="9"/>
     <w:semiHidden/>
-    <w:rsid w:val="000D5980"/>
+    <w:rsid w:val="001726DB"/>
     <w:rPr>
       <w:rFonts w:eastAsiaTheme="majorEastAsia" w:cstheme="majorBidi"/>
       <w:color w:val="272727" w:themeColor="text1" w:themeTint="D8"/>
@@ -1356,7 +1178,7 @@
     <w:link w:val="TitleChar"/>
     <w:uiPriority w:val="10"/>
     <w:qFormat/>
-    <w:rsid w:val="000D5980"/>
+    <w:rsid w:val="001726DB"/>
     <w:pPr>
       <w:spacing w:after="80" w:line="240" w:lineRule="auto"/>
       <w:contextualSpacing/>
@@ -1374,7 +1196,7 @@
     <w:basedOn w:val="DefaultParagraphFont"/>
     <w:link w:val="Title"/>
     <w:uiPriority w:val="10"/>
-    <w:rsid w:val="000D5980"/>
+    <w:rsid w:val="001726DB"/>
     <w:rPr>
       <w:rFonts w:asciiTheme="majorHAnsi" w:eastAsiaTheme="majorEastAsia" w:hAnsiTheme="majorHAnsi" w:cstheme="majorBidi"/>
       <w:spacing w:val="-10"/>
@@ -1390,11 +1212,12 @@
     <w:link w:val="SubtitleChar"/>
     <w:uiPriority w:val="11"/>
     <w:qFormat/>
-    <w:rsid w:val="000D5980"/>
+    <w:rsid w:val="001726DB"/>
     <w:pPr>
       <w:numPr>
         <w:ilvl w:val="1"/>
       </w:numPr>
+      <w:spacing w:line="259" w:lineRule="auto"/>
     </w:pPr>
     <w:rPr>
       <w:rFonts w:eastAsiaTheme="majorEastAsia" w:cstheme="majorBidi"/>
@@ -1409,7 +1232,7 @@
     <w:basedOn w:val="DefaultParagraphFont"/>
     <w:link w:val="Subtitle"/>
     <w:uiPriority w:val="11"/>
-    <w:rsid w:val="000D5980"/>
+    <w:rsid w:val="001726DB"/>
     <w:rPr>
       <w:rFonts w:eastAsiaTheme="majorEastAsia" w:cstheme="majorBidi"/>
       <w:color w:val="595959" w:themeColor="text1" w:themeTint="A6"/>
@@ -1425,9 +1248,9 @@
     <w:link w:val="QuoteChar"/>
     <w:uiPriority w:val="29"/>
     <w:qFormat/>
-    <w:rsid w:val="000D5980"/>
+    <w:rsid w:val="001726DB"/>
     <w:pPr>
-      <w:spacing w:before="160"/>
+      <w:spacing w:before="160" w:line="259" w:lineRule="auto"/>
       <w:jc w:val="center"/>
     </w:pPr>
     <w:rPr>
@@ -1441,7 +1264,7 @@
     <w:basedOn w:val="DefaultParagraphFont"/>
     <w:link w:val="Quote"/>
     <w:uiPriority w:val="29"/>
-    <w:rsid w:val="000D5980"/>
+    <w:rsid w:val="001726DB"/>
     <w:rPr>
       <w:i/>
       <w:iCs/>
@@ -1453,8 +1276,9 @@
     <w:basedOn w:val="Normal"/>
     <w:uiPriority w:val="34"/>
     <w:qFormat/>
-    <w:rsid w:val="000D5980"/>
+    <w:rsid w:val="001726DB"/>
     <w:pPr>
+      <w:spacing w:line="259" w:lineRule="auto"/>
       <w:ind w:left="720"/>
       <w:contextualSpacing/>
     </w:pPr>
@@ -1464,7 +1288,7 @@
     <w:basedOn w:val="DefaultParagraphFont"/>
     <w:uiPriority w:val="21"/>
     <w:qFormat/>
-    <w:rsid w:val="000D5980"/>
+    <w:rsid w:val="001726DB"/>
     <w:rPr>
       <w:i/>
       <w:iCs/>
@@ -1478,13 +1302,13 @@
     <w:link w:val="IntenseQuoteChar"/>
     <w:uiPriority w:val="30"/>
     <w:qFormat/>
-    <w:rsid w:val="000D5980"/>
+    <w:rsid w:val="001726DB"/>
     <w:pPr>
       <w:pBdr>
         <w:top w:val="single" w:sz="4" w:space="10" w:color="0F4761" w:themeColor="accent1" w:themeShade="BF"/>
         <w:bottom w:val="single" w:sz="4" w:space="10" w:color="0F4761" w:themeColor="accent1" w:themeShade="BF"/>
       </w:pBdr>
-      <w:spacing w:before="360" w:after="360"/>
+      <w:spacing w:before="360" w:after="360" w:line="259" w:lineRule="auto"/>
       <w:ind w:left="864" w:right="864"/>
       <w:jc w:val="center"/>
     </w:pPr>
@@ -1499,7 +1323,7 @@
     <w:basedOn w:val="DefaultParagraphFont"/>
     <w:link w:val="IntenseQuote"/>
     <w:uiPriority w:val="30"/>
-    <w:rsid w:val="000D5980"/>
+    <w:rsid w:val="001726DB"/>
     <w:rPr>
       <w:i/>
       <w:iCs/>
@@ -1511,7 +1335,7 @@
     <w:basedOn w:val="DefaultParagraphFont"/>
     <w:uiPriority w:val="32"/>
     <w:qFormat/>
-    <w:rsid w:val="000D5980"/>
+    <w:rsid w:val="001726DB"/>
     <w:rPr>
       <w:b/>
       <w:bCs/>

</xml_diff>

<commit_message>
Adding interview questions file
</commit_message>
<xml_diff>
--- a/Phase_2/Module_3/Module_3_questions.docx
+++ b/Phase_2/Module_3/Module_3_questions.docx
@@ -79,34 +79,63 @@
         <w:t>Interview questions:</w:t>
       </w:r>
     </w:p>
-    <w:p/>
-    <w:p>
-      <w:pPr>
-        <w:rPr>
-          <w:sz w:val="24"/>
-          <w:szCs w:val="24"/>
-        </w:rPr>
-      </w:pPr>
+    <w:p>
+      <w:pPr>
+        <w:pStyle w:val="ListParagraph"/>
+        <w:numPr>
+          <w:ilvl w:val="0"/>
+          <w:numId w:val="2"/>
+        </w:numPr>
+        <w:rPr>
+          <w:b/>
+          <w:bCs/>
+          <w:sz w:val="28"/>
+          <w:szCs w:val="28"/>
+        </w:rPr>
+      </w:pPr>
+      <w:bookmarkStart w:id="0" w:name="_Hlk167107668"/>
       <w:r>
         <w:rPr>
           <w:sz w:val="24"/>
           <w:szCs w:val="24"/>
         </w:rPr>
-        <w:t>1-</w:t>
+        <w:t>How do you enroll new students?</w:t>
       </w:r>
+    </w:p>
+    <w:p>
+      <w:pPr>
+        <w:pStyle w:val="ListParagraph"/>
+        <w:numPr>
+          <w:ilvl w:val="0"/>
+          <w:numId w:val="2"/>
+        </w:numPr>
+        <w:rPr>
+          <w:b/>
+          <w:bCs/>
+          <w:sz w:val="28"/>
+          <w:szCs w:val="28"/>
+        </w:rPr>
+      </w:pPr>
       <w:r>
         <w:rPr>
           <w:sz w:val="24"/>
           <w:szCs w:val="24"/>
         </w:rPr>
-        <w:t>Do you find any problems in managing existing student data?</w:t>
+        <w:t>How do you register courses for students?</w:t>
       </w:r>
     </w:p>
     <w:p>
       <w:pPr>
-        <w:rPr>
-          <w:sz w:val="24"/>
-          <w:szCs w:val="24"/>
+        <w:pStyle w:val="ListParagraph"/>
+        <w:numPr>
+          <w:ilvl w:val="0"/>
+          <w:numId w:val="2"/>
+        </w:numPr>
+        <w:rPr>
+          <w:b/>
+          <w:bCs/>
+          <w:sz w:val="28"/>
+          <w:szCs w:val="28"/>
         </w:rPr>
       </w:pPr>
       <w:r>
@@ -114,21 +143,43 @@
           <w:sz w:val="24"/>
           <w:szCs w:val="24"/>
         </w:rPr>
-        <w:t>2-</w:t>
+        <w:t>Where are the student records stored?</w:t>
       </w:r>
+    </w:p>
+    <w:p>
+      <w:pPr>
+        <w:pStyle w:val="ListParagraph"/>
+        <w:numPr>
+          <w:ilvl w:val="0"/>
+          <w:numId w:val="2"/>
+        </w:numPr>
+        <w:rPr>
+          <w:b/>
+          <w:bCs/>
+          <w:sz w:val="28"/>
+          <w:szCs w:val="28"/>
+        </w:rPr>
+      </w:pPr>
       <w:r>
         <w:rPr>
           <w:sz w:val="24"/>
           <w:szCs w:val="24"/>
         </w:rPr>
-        <w:t>Do you have any new ideas with the current used application for registering data?</w:t>
+        <w:t>How do you manage these records?</w:t>
       </w:r>
     </w:p>
     <w:p>
       <w:pPr>
-        <w:rPr>
-          <w:sz w:val="24"/>
-          <w:szCs w:val="24"/>
+        <w:pStyle w:val="ListParagraph"/>
+        <w:numPr>
+          <w:ilvl w:val="0"/>
+          <w:numId w:val="2"/>
+        </w:numPr>
+        <w:rPr>
+          <w:b/>
+          <w:bCs/>
+          <w:sz w:val="28"/>
+          <w:szCs w:val="28"/>
         </w:rPr>
       </w:pPr>
       <w:r>
@@ -136,142 +187,32 @@
           <w:sz w:val="24"/>
           <w:szCs w:val="24"/>
         </w:rPr>
-        <w:t>3-</w:t>
+        <w:t>can the students access their data? If yes, where can they find it and how can they access it?</w:t>
       </w:r>
+    </w:p>
+    <w:p>
+      <w:pPr>
+        <w:pStyle w:val="ListParagraph"/>
+        <w:numPr>
+          <w:ilvl w:val="0"/>
+          <w:numId w:val="2"/>
+        </w:numPr>
+        <w:rPr>
+          <w:b/>
+          <w:bCs/>
+          <w:sz w:val="28"/>
+          <w:szCs w:val="28"/>
+        </w:rPr>
+      </w:pPr>
       <w:r>
         <w:rPr>
           <w:sz w:val="24"/>
           <w:szCs w:val="24"/>
         </w:rPr>
-        <w:t xml:space="preserve">Do you prefer this </w:t>
+        <w:t>Are there any complaints from users (students or administrators)? What are the complaints?</w:t>
       </w:r>
-      <w:r>
-        <w:rPr>
-          <w:sz w:val="24"/>
-          <w:szCs w:val="24"/>
-        </w:rPr>
-        <w:t>system,</w:t>
-      </w:r>
-      <w:r>
-        <w:rPr>
-          <w:sz w:val="24"/>
-          <w:szCs w:val="24"/>
-        </w:rPr>
-        <w:t xml:space="preserve"> or do you want change? Explain?</w:t>
-      </w:r>
-    </w:p>
-    <w:p>
-      <w:pPr>
-        <w:rPr>
-          <w:sz w:val="24"/>
-          <w:szCs w:val="24"/>
-        </w:rPr>
-      </w:pPr>
-      <w:r>
-        <w:rPr>
-          <w:sz w:val="24"/>
-          <w:szCs w:val="24"/>
-        </w:rPr>
-        <w:t>4-</w:t>
-      </w:r>
-      <w:r>
-        <w:rPr>
-          <w:sz w:val="24"/>
-          <w:szCs w:val="24"/>
-        </w:rPr>
-        <w:t>How do you communicate with your coworkers in the same facilities?</w:t>
-      </w:r>
-    </w:p>
-    <w:p>
-      <w:pPr>
-        <w:rPr>
-          <w:sz w:val="24"/>
-          <w:szCs w:val="24"/>
-        </w:rPr>
-      </w:pPr>
-      <w:r>
-        <w:rPr>
-          <w:sz w:val="24"/>
-          <w:szCs w:val="24"/>
-        </w:rPr>
-        <w:t>5-</w:t>
-      </w:r>
-      <w:r>
-        <w:rPr>
-          <w:sz w:val="24"/>
-          <w:szCs w:val="24"/>
-        </w:rPr>
-        <w:t>How do you communicate with the students?</w:t>
-      </w:r>
-    </w:p>
-    <w:p>
-      <w:pPr>
-        <w:rPr>
-          <w:sz w:val="24"/>
-          <w:szCs w:val="24"/>
-        </w:rPr>
-      </w:pPr>
-      <w:r>
-        <w:rPr>
-          <w:sz w:val="24"/>
-          <w:szCs w:val="24"/>
-        </w:rPr>
-        <w:t>6-</w:t>
-      </w:r>
-      <w:r>
-        <w:rPr>
-          <w:sz w:val="24"/>
-          <w:szCs w:val="24"/>
-        </w:rPr>
-        <w:t>How do you manage your current database</w:t>
-      </w:r>
-    </w:p>
-    <w:p>
-      <w:pPr>
-        <w:rPr>
-          <w:sz w:val="24"/>
-          <w:szCs w:val="24"/>
-        </w:rPr>
-      </w:pPr>
-      <w:r>
-        <w:rPr>
-          <w:sz w:val="24"/>
-          <w:szCs w:val="24"/>
-        </w:rPr>
-        <w:t>7- Have you ever faced problems with communication with workers/students?</w:t>
-      </w:r>
-    </w:p>
-    <w:p>
-      <w:pPr>
-        <w:rPr>
-          <w:sz w:val="24"/>
-          <w:szCs w:val="24"/>
-        </w:rPr>
-      </w:pPr>
-      <w:r>
-        <w:rPr>
-          <w:sz w:val="24"/>
-          <w:szCs w:val="24"/>
-        </w:rPr>
-        <w:t>8-How do you deal with Urgent Info that needs to be sent right away?</w:t>
-      </w:r>
-    </w:p>
-    <w:p>
-      <w:pPr>
-        <w:rPr>
-          <w:sz w:val="24"/>
-          <w:szCs w:val="24"/>
-        </w:rPr>
-      </w:pPr>
-    </w:p>
-    <w:p>
-      <w:pPr>
-        <w:rPr>
-          <w:sz w:val="24"/>
-          <w:szCs w:val="24"/>
-        </w:rPr>
-      </w:pPr>
-    </w:p>
+    </w:p>
+    <w:bookmarkEnd w:id="0"/>
     <w:p>
       <w:pPr>
         <w:rPr>
@@ -419,6 +360,197 @@
     </w:sectPr>
   </w:body>
 </w:document>
+</file>
+
+<file path=word/numbering.xml><?xml version="1.0" encoding="utf-8"?>
+<w:numbering xmlns:wpc="http://schemas.microsoft.com/office/word/2010/wordprocessingCanvas" xmlns:cx="http://schemas.microsoft.com/office/drawing/2014/chartex" xmlns:cx1="http://schemas.microsoft.com/office/drawing/2015/9/8/chartex" xmlns:cx2="http://schemas.microsoft.com/office/drawing/2015/10/21/chartex" xmlns:cx3="http://schemas.microsoft.com/office/drawing/2016/5/9/chartex" xmlns:cx4="http://schemas.microsoft.com/office/drawing/2016/5/10/chartex" xmlns:cx5="http://schemas.microsoft.com/office/drawing/2016/5/11/chartex" xmlns:cx6="http://schemas.microsoft.com/office/drawing/2016/5/12/chartex" xmlns:cx7="http://schemas.microsoft.com/office/drawing/2016/5/13/chartex" xmlns:cx8="http://schemas.microsoft.com/office/drawing/2016/5/14/chartex" xmlns:mc="http://schemas.openxmlformats.org/markup-compatibility/2006" xmlns:aink="http://schemas.microsoft.com/office/drawing/2016/ink" xmlns:am3d="http://schemas.microsoft.com/office/drawing/2017/model3d" xmlns:o="urn:schemas-microsoft-com:office:office" xmlns:oel="http://schemas.microsoft.com/office/2019/extlst" xmlns:r="http://schemas.openxmlformats.org/officeDocument/2006/relationships" xmlns:m="http://schemas.openxmlformats.org/officeDocument/2006/math" xmlns:v="urn:schemas-microsoft-com:vml" xmlns:wp14="http://schemas.microsoft.com/office/word/2010/wordprocessingDrawing" xmlns:wp="http://schemas.openxmlformats.org/drawingml/2006/wordprocessingDrawing" xmlns:w10="urn:schemas-microsoft-com:office:word" xmlns:w="http://schemas.openxmlformats.org/wordprocessingml/2006/main" xmlns:w14="http://schemas.microsoft.com/office/word/2010/wordml" xmlns:w15="http://schemas.microsoft.com/office/word/2012/wordml" xmlns:w16cex="http://schemas.microsoft.com/office/word/2018/wordml/cex" xmlns:w16cid="http://schemas.microsoft.com/office/word/2016/wordml/cid" xmlns:w16="http://schemas.microsoft.com/office/word/2018/wordml" xmlns:w16du="http://schemas.microsoft.com/office/word/2023/wordml/word16du" xmlns:w16sdtdh="http://schemas.microsoft.com/office/word/2020/wordml/sdtdatahash" xmlns:w16se="http://schemas.microsoft.com/office/word/2015/wordml/symex" xmlns:wpg="http://schemas.microsoft.com/office/word/2010/wordprocessingGroup" xmlns:wpi="http://schemas.microsoft.com/office/word/2010/wordprocessingInk" xmlns:wne="http://schemas.microsoft.com/office/word/2006/wordml" xmlns:wps="http://schemas.microsoft.com/office/word/2010/wordprocessingShape" mc:Ignorable="w14 w15 w16se w16cid w16 w16cex w16sdtdh w16du wp14">
+  <w:abstractNum w:abstractNumId="0" w15:restartNumberingAfterBreak="0">
+    <w:nsid w:val="1D9F169C"/>
+    <w:multiLevelType w:val="hybridMultilevel"/>
+    <w:tmpl w:val="F9D62DF6"/>
+    <w:lvl w:ilvl="0" w:tplc="CB528D6C">
+      <w:start w:val="1"/>
+      <w:numFmt w:val="decimal"/>
+      <w:lvlText w:val="%1."/>
+      <w:lvlJc w:val="left"/>
+      <w:pPr>
+        <w:ind w:left="1080" w:hanging="360"/>
+      </w:pPr>
+      <w:rPr>
+        <w:rFonts w:hint="default"/>
+        <w:b w:val="0"/>
+        <w:sz w:val="24"/>
+      </w:rPr>
+    </w:lvl>
+    <w:lvl w:ilvl="1" w:tplc="04090019" w:tentative="1">
+      <w:start w:val="1"/>
+      <w:numFmt w:val="lowerLetter"/>
+      <w:lvlText w:val="%2."/>
+      <w:lvlJc w:val="left"/>
+      <w:pPr>
+        <w:ind w:left="1800" w:hanging="360"/>
+      </w:pPr>
+    </w:lvl>
+    <w:lvl w:ilvl="2" w:tplc="0409001B" w:tentative="1">
+      <w:start w:val="1"/>
+      <w:numFmt w:val="lowerRoman"/>
+      <w:lvlText w:val="%3."/>
+      <w:lvlJc w:val="right"/>
+      <w:pPr>
+        <w:ind w:left="2520" w:hanging="180"/>
+      </w:pPr>
+    </w:lvl>
+    <w:lvl w:ilvl="3" w:tplc="0409000F" w:tentative="1">
+      <w:start w:val="1"/>
+      <w:numFmt w:val="decimal"/>
+      <w:lvlText w:val="%4."/>
+      <w:lvlJc w:val="left"/>
+      <w:pPr>
+        <w:ind w:left="3240" w:hanging="360"/>
+      </w:pPr>
+    </w:lvl>
+    <w:lvl w:ilvl="4" w:tplc="04090019" w:tentative="1">
+      <w:start w:val="1"/>
+      <w:numFmt w:val="lowerLetter"/>
+      <w:lvlText w:val="%5."/>
+      <w:lvlJc w:val="left"/>
+      <w:pPr>
+        <w:ind w:left="3960" w:hanging="360"/>
+      </w:pPr>
+    </w:lvl>
+    <w:lvl w:ilvl="5" w:tplc="0409001B" w:tentative="1">
+      <w:start w:val="1"/>
+      <w:numFmt w:val="lowerRoman"/>
+      <w:lvlText w:val="%6."/>
+      <w:lvlJc w:val="right"/>
+      <w:pPr>
+        <w:ind w:left="4680" w:hanging="180"/>
+      </w:pPr>
+    </w:lvl>
+    <w:lvl w:ilvl="6" w:tplc="0409000F" w:tentative="1">
+      <w:start w:val="1"/>
+      <w:numFmt w:val="decimal"/>
+      <w:lvlText w:val="%7."/>
+      <w:lvlJc w:val="left"/>
+      <w:pPr>
+        <w:ind w:left="5400" w:hanging="360"/>
+      </w:pPr>
+    </w:lvl>
+    <w:lvl w:ilvl="7" w:tplc="04090019" w:tentative="1">
+      <w:start w:val="1"/>
+      <w:numFmt w:val="lowerLetter"/>
+      <w:lvlText w:val="%8."/>
+      <w:lvlJc w:val="left"/>
+      <w:pPr>
+        <w:ind w:left="6120" w:hanging="360"/>
+      </w:pPr>
+    </w:lvl>
+    <w:lvl w:ilvl="8" w:tplc="0409001B" w:tentative="1">
+      <w:start w:val="1"/>
+      <w:numFmt w:val="lowerRoman"/>
+      <w:lvlText w:val="%9."/>
+      <w:lvlJc w:val="right"/>
+      <w:pPr>
+        <w:ind w:left="6840" w:hanging="180"/>
+      </w:pPr>
+    </w:lvl>
+  </w:abstractNum>
+  <w:abstractNum w:abstractNumId="1" w15:restartNumberingAfterBreak="0">
+    <w:nsid w:val="4E7C4205"/>
+    <w:multiLevelType w:val="hybridMultilevel"/>
+    <w:tmpl w:val="2DF801AA"/>
+    <w:lvl w:ilvl="0" w:tplc="E75AE4EE">
+      <w:start w:val="1"/>
+      <w:numFmt w:val="decimal"/>
+      <w:lvlText w:val="%1."/>
+      <w:lvlJc w:val="left"/>
+      <w:pPr>
+        <w:ind w:left="1080" w:hanging="360"/>
+      </w:pPr>
+      <w:rPr>
+        <w:rFonts w:hint="default"/>
+      </w:rPr>
+    </w:lvl>
+    <w:lvl w:ilvl="1" w:tplc="04090019" w:tentative="1">
+      <w:start w:val="1"/>
+      <w:numFmt w:val="lowerLetter"/>
+      <w:lvlText w:val="%2."/>
+      <w:lvlJc w:val="left"/>
+      <w:pPr>
+        <w:ind w:left="1800" w:hanging="360"/>
+      </w:pPr>
+    </w:lvl>
+    <w:lvl w:ilvl="2" w:tplc="0409001B" w:tentative="1">
+      <w:start w:val="1"/>
+      <w:numFmt w:val="lowerRoman"/>
+      <w:lvlText w:val="%3."/>
+      <w:lvlJc w:val="right"/>
+      <w:pPr>
+        <w:ind w:left="2520" w:hanging="180"/>
+      </w:pPr>
+    </w:lvl>
+    <w:lvl w:ilvl="3" w:tplc="0409000F" w:tentative="1">
+      <w:start w:val="1"/>
+      <w:numFmt w:val="decimal"/>
+      <w:lvlText w:val="%4."/>
+      <w:lvlJc w:val="left"/>
+      <w:pPr>
+        <w:ind w:left="3240" w:hanging="360"/>
+      </w:pPr>
+    </w:lvl>
+    <w:lvl w:ilvl="4" w:tplc="04090019" w:tentative="1">
+      <w:start w:val="1"/>
+      <w:numFmt w:val="lowerLetter"/>
+      <w:lvlText w:val="%5."/>
+      <w:lvlJc w:val="left"/>
+      <w:pPr>
+        <w:ind w:left="3960" w:hanging="360"/>
+      </w:pPr>
+    </w:lvl>
+    <w:lvl w:ilvl="5" w:tplc="0409001B" w:tentative="1">
+      <w:start w:val="1"/>
+      <w:numFmt w:val="lowerRoman"/>
+      <w:lvlText w:val="%6."/>
+      <w:lvlJc w:val="right"/>
+      <w:pPr>
+        <w:ind w:left="4680" w:hanging="180"/>
+      </w:pPr>
+    </w:lvl>
+    <w:lvl w:ilvl="6" w:tplc="0409000F" w:tentative="1">
+      <w:start w:val="1"/>
+      <w:numFmt w:val="decimal"/>
+      <w:lvlText w:val="%7."/>
+      <w:lvlJc w:val="left"/>
+      <w:pPr>
+        <w:ind w:left="5400" w:hanging="360"/>
+      </w:pPr>
+    </w:lvl>
+    <w:lvl w:ilvl="7" w:tplc="04090019" w:tentative="1">
+      <w:start w:val="1"/>
+      <w:numFmt w:val="lowerLetter"/>
+      <w:lvlText w:val="%8."/>
+      <w:lvlJc w:val="left"/>
+      <w:pPr>
+        <w:ind w:left="6120" w:hanging="360"/>
+      </w:pPr>
+    </w:lvl>
+    <w:lvl w:ilvl="8" w:tplc="0409001B" w:tentative="1">
+      <w:start w:val="1"/>
+      <w:numFmt w:val="lowerRoman"/>
+      <w:lvlText w:val="%9."/>
+      <w:lvlJc w:val="right"/>
+      <w:pPr>
+        <w:ind w:left="6840" w:hanging="180"/>
+      </w:pPr>
+    </w:lvl>
+  </w:abstractNum>
+  <w:num w:numId="1" w16cid:durableId="720905187">
+    <w:abstractNumId w:val="1"/>
+  </w:num>
+  <w:num w:numId="2" w16cid:durableId="2042123945">
+    <w:abstractNumId w:val="0"/>
+  </w:num>
+</w:numbering>
 </file>
 
 <file path=word/styles.xml><?xml version="1.0" encoding="utf-8"?>

</xml_diff>

<commit_message>
adding module 4 questions
</commit_message>
<xml_diff>
--- a/Phase_2/Module_3/Module_3_questions.docx
+++ b/Phase_2/Module_3/Module_3_questions.docx
@@ -19,7 +19,25 @@
           <w:sz w:val="32"/>
           <w:szCs w:val="32"/>
         </w:rPr>
-        <w:t>Module 1 questions</w:t>
+        <w:t xml:space="preserve">Module </w:t>
+      </w:r>
+      <w:r>
+        <w:rPr>
+          <w:b/>
+          <w:bCs/>
+          <w:sz w:val="32"/>
+          <w:szCs w:val="32"/>
+        </w:rPr>
+        <w:t>4</w:t>
+      </w:r>
+      <w:r>
+        <w:rPr>
+          <w:b/>
+          <w:bCs/>
+          <w:sz w:val="32"/>
+          <w:szCs w:val="32"/>
+        </w:rPr>
+        <w:t xml:space="preserve"> questions</w:t>
       </w:r>
     </w:p>
     <w:p>

</xml_diff>